<commit_message>
First meeting with Zhen Yang, work assignment in meetingnote2022.11.8...
</commit_message>
<xml_diff>
--- a/docs/meetingnote2022.11.8-NewSetOfDesignIdeas.docx
+++ b/docs/meetingnote2022.11.8-NewSetOfDesignIdeas.docx
@@ -27,7 +27,17 @@
           <w:sz w:val="28"/>
           <w:szCs w:val="24"/>
         </w:rPr>
-        <w:t>Meeting agenda.</w:t>
+        <w:t>Meeting agenda</w:t>
+      </w:r>
+      <w:r>
+        <w:rPr>
+          <w:rFonts w:cs="Times New Roman (Body CS)"/>
+          <w:b/>
+          <w:bCs/>
+          <w:sz w:val="28"/>
+          <w:szCs w:val="24"/>
+        </w:rPr>
+        <w:t xml:space="preserve"> ( 9:00 am – 10:00 am 2022.11.8)</w:t>
       </w:r>
     </w:p>
     <w:p>
@@ -47,7 +57,7 @@
           <w:sz w:val="28"/>
           <w:szCs w:val="28"/>
         </w:rPr>
-        <w:t xml:space="preserve">Design the outline of </w:t>
+        <w:t xml:space="preserve">Demonstrate the current </w:t>
       </w:r>
       <w:proofErr w:type="spellStart"/>
       <w:r>
@@ -55,7 +65,7 @@
           <w:sz w:val="28"/>
           <w:szCs w:val="28"/>
         </w:rPr>
-        <w:t>iMedBot</w:t>
+        <w:t>iMedbot</w:t>
       </w:r>
       <w:proofErr w:type="spellEnd"/>
       <w:r>
@@ -63,7 +73,7 @@
           <w:sz w:val="28"/>
           <w:szCs w:val="28"/>
         </w:rPr>
-        <w:t xml:space="preserve"> manuscript.</w:t>
+        <w:t xml:space="preserve"> web app. </w:t>
       </w:r>
     </w:p>
     <w:p>
@@ -83,262 +93,161 @@
           <w:sz w:val="28"/>
           <w:szCs w:val="28"/>
         </w:rPr>
-        <w:t xml:space="preserve">Design the figure for the system of </w:t>
-      </w:r>
-      <w:proofErr w:type="spellStart"/>
-      <w:r>
-        <w:rPr>
-          <w:sz w:val="28"/>
-          <w:szCs w:val="28"/>
-        </w:rPr>
-        <w:t>iMedBot</w:t>
-      </w:r>
-      <w:proofErr w:type="spellEnd"/>
-      <w:r>
-        <w:rPr>
-          <w:sz w:val="28"/>
-          <w:szCs w:val="28"/>
-        </w:rPr>
-        <w:t xml:space="preserve"> that will be used in the manuscript.</w:t>
-      </w:r>
-    </w:p>
-    <w:p>
-      <w:pPr>
-        <w:ind w:left="720" w:hanging="360"/>
-        <w:rPr>
-          <w:sz w:val="24"/>
-          <w:szCs w:val="24"/>
-        </w:rPr>
-      </w:pPr>
-    </w:p>
-    <w:p>
-      <w:pPr>
-        <w:ind w:left="720" w:hanging="360"/>
-        <w:rPr>
-          <w:sz w:val="24"/>
-          <w:szCs w:val="24"/>
-        </w:rPr>
-      </w:pPr>
-    </w:p>
-    <w:p>
-      <w:pPr>
-        <w:ind w:left="720" w:hanging="360"/>
-        <w:rPr>
-          <w:b/>
-          <w:bCs/>
-          <w:sz w:val="28"/>
-          <w:szCs w:val="28"/>
-        </w:rPr>
-      </w:pPr>
-      <w:r>
-        <w:rPr>
-          <w:b/>
-          <w:bCs/>
-          <w:sz w:val="28"/>
-          <w:szCs w:val="28"/>
-        </w:rPr>
-        <w:t>Issues/Questions</w:t>
-      </w:r>
-      <w:r>
-        <w:rPr>
-          <w:b/>
-          <w:bCs/>
-          <w:sz w:val="28"/>
-          <w:szCs w:val="28"/>
-        </w:rPr>
-        <w:t xml:space="preserve"> and </w:t>
-      </w:r>
-      <w:r>
-        <w:rPr>
-          <w:b/>
-          <w:bCs/>
-          <w:sz w:val="28"/>
-          <w:szCs w:val="28"/>
-        </w:rPr>
-        <w:t>Comments</w:t>
-      </w:r>
-    </w:p>
-    <w:p>
-      <w:pPr>
-        <w:ind w:left="720" w:hanging="360"/>
-        <w:rPr>
-          <w:sz w:val="24"/>
-          <w:szCs w:val="24"/>
-        </w:rPr>
-      </w:pPr>
-    </w:p>
-    <w:p>
-      <w:pPr>
-        <w:rPr>
-          <w:sz w:val="24"/>
-          <w:szCs w:val="24"/>
-        </w:rPr>
-      </w:pPr>
-    </w:p>
-    <w:p>
-      <w:pPr>
-        <w:ind w:left="720" w:hanging="360"/>
-        <w:rPr>
-          <w:b/>
-          <w:bCs/>
-          <w:sz w:val="28"/>
-          <w:szCs w:val="28"/>
-        </w:rPr>
-      </w:pPr>
-      <w:r>
-        <w:rPr>
-          <w:b/>
-          <w:bCs/>
-          <w:sz w:val="28"/>
-          <w:szCs w:val="28"/>
-        </w:rPr>
-        <w:t>Ongoing tasks that cover more than a week</w:t>
-      </w:r>
-    </w:p>
-    <w:p>
-      <w:pPr>
-        <w:rPr>
-          <w:sz w:val="24"/>
-          <w:szCs w:val="24"/>
-        </w:rPr>
-      </w:pPr>
-      <w:r>
-        <w:rPr>
-          <w:sz w:val="24"/>
-          <w:szCs w:val="24"/>
-        </w:rPr>
-        <w:t xml:space="preserve">       </w:t>
-      </w:r>
-    </w:p>
-    <w:p>
-      <w:pPr>
-        <w:ind w:left="720" w:hanging="360"/>
-        <w:rPr>
-          <w:sz w:val="24"/>
-          <w:szCs w:val="24"/>
-        </w:rPr>
-      </w:pPr>
-    </w:p>
-    <w:p>
-      <w:pPr>
-        <w:ind w:left="720" w:hanging="360"/>
-        <w:rPr>
-          <w:b/>
-          <w:bCs/>
-          <w:sz w:val="28"/>
-          <w:szCs w:val="28"/>
-        </w:rPr>
-      </w:pPr>
-      <w:r>
-        <w:rPr>
-          <w:b/>
-          <w:bCs/>
-          <w:sz w:val="28"/>
-          <w:szCs w:val="28"/>
-        </w:rPr>
-        <w:t>Specific</w:t>
-      </w:r>
-      <w:r>
-        <w:rPr>
-          <w:b/>
-          <w:bCs/>
-          <w:sz w:val="28"/>
-          <w:szCs w:val="28"/>
-        </w:rPr>
-        <w:t xml:space="preserve"> tasks</w:t>
-      </w:r>
-      <w:r>
-        <w:rPr>
-          <w:b/>
-          <w:bCs/>
-          <w:sz w:val="28"/>
-          <w:szCs w:val="28"/>
-        </w:rPr>
-        <w:t xml:space="preserve"> for the coming week</w:t>
-      </w:r>
-    </w:p>
-    <w:p>
-      <w:pPr>
-        <w:pStyle w:val="ListParagraph"/>
-        <w:rPr>
-          <w:sz w:val="24"/>
-          <w:szCs w:val="24"/>
-        </w:rPr>
-      </w:pPr>
-      <w:r>
-        <w:rPr>
-          <w:sz w:val="24"/>
-          <w:szCs w:val="24"/>
-        </w:rPr>
-        <w:t>About the</w:t>
-      </w:r>
-      <w:r>
-        <w:rPr>
-          <w:sz w:val="24"/>
-          <w:szCs w:val="24"/>
-        </w:rPr>
-        <w:t xml:space="preserve"> </w:t>
-      </w:r>
-      <w:proofErr w:type="spellStart"/>
-      <w:r>
-        <w:rPr>
-          <w:sz w:val="24"/>
-          <w:szCs w:val="24"/>
-        </w:rPr>
-        <w:t>iMedBot</w:t>
-      </w:r>
-      <w:proofErr w:type="spellEnd"/>
+        <w:t xml:space="preserve">Explained what need to be done. </w:t>
+      </w:r>
     </w:p>
     <w:p>
       <w:pPr>
         <w:pStyle w:val="ListParagraph"/>
         <w:numPr>
           <w:ilvl w:val="0"/>
-          <w:numId w:val="2"/>
+          <w:numId w:val="4"/>
         </w:numPr>
         <w:rPr>
-          <w:sz w:val="24"/>
-          <w:szCs w:val="24"/>
-        </w:rPr>
-      </w:pPr>
+          <w:sz w:val="28"/>
+          <w:szCs w:val="28"/>
+        </w:rPr>
+      </w:pPr>
+      <w:r>
+        <w:rPr>
+          <w:sz w:val="28"/>
+          <w:szCs w:val="28"/>
+        </w:rPr>
+        <w:t>Work assignment (both ongoing and for the coming week).</w:t>
+      </w:r>
+    </w:p>
+    <w:p>
+      <w:pPr>
+        <w:ind w:left="720" w:hanging="360"/>
+        <w:rPr>
+          <w:sz w:val="24"/>
+          <w:szCs w:val="24"/>
+        </w:rPr>
+      </w:pPr>
+    </w:p>
+    <w:p>
+      <w:pPr>
+        <w:ind w:left="720" w:hanging="360"/>
+        <w:rPr>
+          <w:sz w:val="24"/>
+          <w:szCs w:val="24"/>
+        </w:rPr>
+      </w:pPr>
+    </w:p>
+    <w:p>
+      <w:pPr>
+        <w:ind w:left="720" w:hanging="360"/>
+        <w:rPr>
+          <w:b/>
+          <w:bCs/>
+          <w:sz w:val="28"/>
+          <w:szCs w:val="28"/>
+        </w:rPr>
+      </w:pPr>
+      <w:r>
+        <w:rPr>
+          <w:b/>
+          <w:bCs/>
+          <w:sz w:val="28"/>
+          <w:szCs w:val="28"/>
+        </w:rPr>
+        <w:t>Issues/Questions</w:t>
+      </w:r>
+      <w:r>
+        <w:rPr>
+          <w:b/>
+          <w:bCs/>
+          <w:sz w:val="28"/>
+          <w:szCs w:val="28"/>
+        </w:rPr>
+        <w:t xml:space="preserve"> and </w:t>
+      </w:r>
+      <w:r>
+        <w:rPr>
+          <w:b/>
+          <w:bCs/>
+          <w:sz w:val="28"/>
+          <w:szCs w:val="28"/>
+        </w:rPr>
+        <w:t>Comments</w:t>
+      </w:r>
+    </w:p>
+    <w:p>
+      <w:pPr>
+        <w:ind w:left="720" w:hanging="360"/>
+        <w:rPr>
+          <w:sz w:val="24"/>
+          <w:szCs w:val="24"/>
+        </w:rPr>
+      </w:pPr>
+    </w:p>
+    <w:p>
+      <w:pPr>
+        <w:rPr>
+          <w:sz w:val="24"/>
+          <w:szCs w:val="24"/>
+        </w:rPr>
+      </w:pPr>
+    </w:p>
+    <w:p>
+      <w:pPr>
+        <w:ind w:left="720" w:hanging="360"/>
+        <w:rPr>
+          <w:b/>
+          <w:bCs/>
+          <w:sz w:val="28"/>
+          <w:szCs w:val="28"/>
+        </w:rPr>
+      </w:pPr>
+      <w:r>
+        <w:rPr>
+          <w:b/>
+          <w:bCs/>
+          <w:sz w:val="28"/>
+          <w:szCs w:val="28"/>
+        </w:rPr>
+        <w:t>Ongoing tasks that cover more than a week</w:t>
+      </w:r>
+    </w:p>
+    <w:p>
+      <w:pPr>
+        <w:ind w:left="720" w:hanging="360"/>
+        <w:rPr>
+          <w:sz w:val="28"/>
+          <w:szCs w:val="28"/>
+        </w:rPr>
+      </w:pPr>
+      <w:r>
+        <w:rPr>
+          <w:sz w:val="28"/>
+          <w:szCs w:val="28"/>
+        </w:rPr>
+        <w:t xml:space="preserve">Revise and Improve </w:t>
+      </w:r>
       <w:proofErr w:type="spellStart"/>
       <w:r>
         <w:rPr>
-          <w:sz w:val="24"/>
-          <w:szCs w:val="24"/>
-        </w:rPr>
-        <w:t>Chuhan</w:t>
+          <w:sz w:val="28"/>
+          <w:szCs w:val="28"/>
+        </w:rPr>
+        <w:t>IMedBot</w:t>
       </w:r>
       <w:proofErr w:type="spellEnd"/>
-      <w:r>
-        <w:rPr>
-          <w:sz w:val="24"/>
-          <w:szCs w:val="24"/>
-        </w:rPr>
-        <w:t xml:space="preserve"> and Jiang </w:t>
-      </w:r>
-      <w:r>
-        <w:rPr>
-          <w:sz w:val="24"/>
-          <w:szCs w:val="24"/>
-        </w:rPr>
-        <w:t xml:space="preserve">will put together a manuscript to </w:t>
-      </w:r>
-      <w:proofErr w:type="spellStart"/>
-      <w:r>
-        <w:rPr>
-          <w:sz w:val="24"/>
-          <w:szCs w:val="24"/>
-        </w:rPr>
-        <w:t>based</w:t>
-      </w:r>
-      <w:proofErr w:type="spellEnd"/>
-      <w:r>
-        <w:rPr>
-          <w:sz w:val="24"/>
-          <w:szCs w:val="24"/>
-        </w:rPr>
-        <w:t xml:space="preserve"> on the outline in iMedBotManuscriptOutline.docx</w:t>
+    </w:p>
+    <w:p>
+      <w:pPr>
+        <w:ind w:left="720" w:hanging="360"/>
+        <w:rPr>
+          <w:sz w:val="24"/>
+          <w:szCs w:val="24"/>
+        </w:rPr>
+      </w:pPr>
+      <w:r>
+        <w:rPr>
+          <w:sz w:val="24"/>
+          <w:szCs w:val="24"/>
+        </w:rPr>
+        <w:t>Tasks will include but are not limited to the following:</w:t>
       </w:r>
     </w:p>
     <w:p>
@@ -346,42 +255,18 @@
         <w:pStyle w:val="ListParagraph"/>
         <w:numPr>
           <w:ilvl w:val="0"/>
-          <w:numId w:val="2"/>
+          <w:numId w:val="5"/>
         </w:numPr>
-        <w:rPr>
-          <w:sz w:val="24"/>
-          <w:szCs w:val="24"/>
-        </w:rPr>
-      </w:pPr>
-      <w:r>
-        <w:rPr>
-          <w:sz w:val="24"/>
-          <w:szCs w:val="24"/>
-        </w:rPr>
-        <w:t xml:space="preserve">Will complete the figure designed for the system of </w:t>
-      </w:r>
-      <w:proofErr w:type="spellStart"/>
-      <w:r>
-        <w:rPr>
-          <w:sz w:val="24"/>
-          <w:szCs w:val="24"/>
-        </w:rPr>
-        <w:t>iMedbot</w:t>
-      </w:r>
-      <w:proofErr w:type="spellEnd"/>
-      <w:r>
-        <w:rPr>
-          <w:sz w:val="24"/>
-          <w:szCs w:val="24"/>
-        </w:rPr>
-        <w:t xml:space="preserve">, see the initial figure in </w:t>
-      </w:r>
-      <w:r>
-        <w:rPr>
-          <w:sz w:val="24"/>
-          <w:szCs w:val="24"/>
-        </w:rPr>
-        <w:t>iMedBotSystem.pptx</w:t>
+        <w:tabs>
+          <w:tab w:val="left" w:pos="360"/>
+        </w:tabs>
+        <w:spacing w:line="240" w:lineRule="exact"/>
+      </w:pPr>
+      <w:r>
+        <w:t xml:space="preserve">Revised the current version. </w:t>
+      </w:r>
+      <w:r>
+        <w:t xml:space="preserve">Many things, and I will write about them in the specific task for the coming week. </w:t>
       </w:r>
     </w:p>
     <w:p>
@@ -389,93 +274,26 @@
         <w:pStyle w:val="ListParagraph"/>
         <w:numPr>
           <w:ilvl w:val="0"/>
-          <w:numId w:val="2"/>
+          <w:numId w:val="5"/>
         </w:numPr>
-        <w:rPr>
-          <w:sz w:val="24"/>
-          <w:szCs w:val="24"/>
-        </w:rPr>
-      </w:pPr>
-      <w:r>
-        <w:rPr>
-          <w:sz w:val="24"/>
-          <w:szCs w:val="24"/>
-        </w:rPr>
-        <w:t xml:space="preserve">Look into a Journal (for example JCM or other AI in medicine types of journals, with high impact factors) and a preprint host such as </w:t>
+        <w:tabs>
+          <w:tab w:val="left" w:pos="360"/>
+        </w:tabs>
+        <w:spacing w:line="240" w:lineRule="exact"/>
+      </w:pPr>
+      <w:r>
+        <w:t xml:space="preserve">Resolve the “deployment” crisis. Currently, we all work on the main branch. When we make a change and push to </w:t>
       </w:r>
       <w:proofErr w:type="spellStart"/>
       <w:r>
-        <w:rPr>
-          <w:sz w:val="24"/>
-          <w:szCs w:val="24"/>
-        </w:rPr>
-        <w:t>arXiv</w:t>
+        <w:t>github</w:t>
       </w:r>
       <w:proofErr w:type="spellEnd"/>
       <w:r>
-        <w:rPr>
-          <w:sz w:val="24"/>
-          <w:szCs w:val="24"/>
-        </w:rPr>
-        <w:t xml:space="preserve">. </w:t>
-      </w:r>
-      <w:r>
-        <w:rPr>
-          <w:sz w:val="24"/>
-          <w:szCs w:val="24"/>
-        </w:rPr>
-        <w:t xml:space="preserve"> </w:t>
-      </w:r>
-      <w:r>
-        <w:rPr>
-          <w:sz w:val="24"/>
-          <w:szCs w:val="24"/>
-        </w:rPr>
-        <w:t>A</w:t>
-      </w:r>
-      <w:r>
-        <w:rPr>
-          <w:sz w:val="24"/>
-          <w:szCs w:val="24"/>
-        </w:rPr>
-        <w:t xml:space="preserve"> good journal and preprint for publishing a </w:t>
-      </w:r>
-      <w:proofErr w:type="spellStart"/>
-      <w:r>
-        <w:rPr>
-          <w:sz w:val="24"/>
-          <w:szCs w:val="24"/>
-        </w:rPr>
-        <w:t>methodolo</w:t>
-      </w:r>
-      <w:proofErr w:type="spellEnd"/>
-      <w:r>
-        <w:rPr>
-          <w:sz w:val="24"/>
-          <w:szCs w:val="24"/>
-        </w:rPr>
-        <w:t xml:space="preserve"> paper. </w:t>
-      </w:r>
-      <w:r>
-        <w:rPr>
-          <w:sz w:val="24"/>
-          <w:szCs w:val="24"/>
-        </w:rPr>
-        <w:t xml:space="preserve">Possible choices: JBI, MDPI sequences, </w:t>
-      </w:r>
-      <w:r>
-        <w:rPr>
-          <w:sz w:val="24"/>
-          <w:szCs w:val="24"/>
-        </w:rPr>
-        <w:t>IEEE sequences, J</w:t>
-      </w:r>
-      <w:r>
-        <w:rPr>
-          <w:sz w:val="24"/>
-          <w:szCs w:val="24"/>
-        </w:rPr>
-        <w:t>AMIA.</w:t>
+        <w:t xml:space="preserve">, it will trigger an automatic deployment on the AWS site, in which case AWS will charge us. Another problem is when there is a crash in the development work, the main branch will also be affected. Potential solutions: 1. Look into writing our own deploy pipeline without using the paid service (Conder doing this eventually perhaps next year, when you get really familiar with the system). 2. Looking into established a developmental branch, which will not be deployed automatically, but with which we can do development and testing work and </w:t>
+      </w:r>
+      <w:r>
+        <w:t xml:space="preserve">conveniently merge it to the main branch for deployment once the new features are confirmed. </w:t>
       </w:r>
     </w:p>
     <w:p>
@@ -483,19 +301,23 @@
         <w:pStyle w:val="ListParagraph"/>
         <w:numPr>
           <w:ilvl w:val="0"/>
-          <w:numId w:val="2"/>
+          <w:numId w:val="5"/>
         </w:numPr>
-        <w:rPr>
-          <w:sz w:val="24"/>
-          <w:szCs w:val="24"/>
-        </w:rPr>
-      </w:pPr>
-      <w:r>
-        <w:rPr>
-          <w:sz w:val="24"/>
-          <w:szCs w:val="24"/>
-        </w:rPr>
-        <w:t>Read a few methodology paper as examples.</w:t>
+        <w:tabs>
+          <w:tab w:val="left" w:pos="360"/>
+        </w:tabs>
+        <w:spacing w:line="240" w:lineRule="exact"/>
+      </w:pPr>
+      <w:r>
+        <w:t xml:space="preserve">We will incorporate google analytics to the </w:t>
+      </w:r>
+      <w:proofErr w:type="spellStart"/>
+      <w:r>
+        <w:t>iMedBot</w:t>
+      </w:r>
+      <w:proofErr w:type="spellEnd"/>
+      <w:r>
+        <w:t xml:space="preserve">. </w:t>
       </w:r>
     </w:p>
     <w:p>
@@ -503,39 +325,306 @@
         <w:pStyle w:val="ListParagraph"/>
         <w:numPr>
           <w:ilvl w:val="0"/>
-          <w:numId w:val="2"/>
+          <w:numId w:val="5"/>
         </w:numPr>
-        <w:rPr>
-          <w:sz w:val="24"/>
-          <w:szCs w:val="24"/>
-        </w:rPr>
-      </w:pPr>
-      <w:r>
-        <w:rPr>
-          <w:sz w:val="24"/>
-          <w:szCs w:val="24"/>
-        </w:rPr>
-        <w:t xml:space="preserve">Hope to submit the manuscript (2-3 pages in my judgment) this or next week. </w:t>
+        <w:tabs>
+          <w:tab w:val="left" w:pos="360"/>
+        </w:tabs>
+        <w:spacing w:line="240" w:lineRule="exact"/>
+      </w:pPr>
+      <w:r>
+        <w:t xml:space="preserve">We will develop a user online survey for the model training service. We currently have a simple online survey for the prediction service, but we don’t have one developed for the model training service call. We plan to further enhance the current survey and develop a new one that is tailored to the  model training service </w:t>
       </w:r>
     </w:p>
     <w:p>
       <w:pPr>
         <w:pStyle w:val="ListParagraph"/>
-        <w:ind w:left="1080"/>
-        <w:rPr>
-          <w:sz w:val="24"/>
-          <w:szCs w:val="24"/>
-        </w:rPr>
-      </w:pPr>
+        <w:numPr>
+          <w:ilvl w:val="0"/>
+          <w:numId w:val="5"/>
+        </w:numPr>
+        <w:tabs>
+          <w:tab w:val="left" w:pos="360"/>
+        </w:tabs>
+        <w:spacing w:line="240" w:lineRule="exact"/>
+      </w:pPr>
+      <w:r>
+        <w:t xml:space="preserve">We will develop a user registration system that is currently missing; </w:t>
+      </w:r>
     </w:p>
     <w:p>
       <w:pPr>
         <w:pStyle w:val="ListParagraph"/>
-        <w:rPr>
-          <w:sz w:val="24"/>
-          <w:szCs w:val="24"/>
-        </w:rPr>
-      </w:pPr>
+        <w:numPr>
+          <w:ilvl w:val="0"/>
+          <w:numId w:val="5"/>
+        </w:numPr>
+        <w:tabs>
+          <w:tab w:val="left" w:pos="360"/>
+        </w:tabs>
+        <w:spacing w:line="240" w:lineRule="exact"/>
+      </w:pPr>
+      <w:r>
+        <w:t xml:space="preserve">We will develop a backend database during the expansion project. The </w:t>
+      </w:r>
+      <w:proofErr w:type="spellStart"/>
+      <w:r>
+        <w:t>iMedBot</w:t>
+      </w:r>
+      <w:proofErr w:type="spellEnd"/>
+      <w:r>
+        <w:t xml:space="preserve"> currently does not have a backend storage which can be used to store proper information such as user registration information and user feedback collected via online survey results. The information stored in such a database can be very useful to further improve the quality of the serviced provided by the </w:t>
+      </w:r>
+      <w:proofErr w:type="spellStart"/>
+      <w:r>
+        <w:t>iMedBot</w:t>
+      </w:r>
+      <w:proofErr w:type="spellEnd"/>
+      <w:r>
+        <w:t xml:space="preserve">; </w:t>
+      </w:r>
+      <w:r>
+        <w:tab/>
+      </w:r>
+    </w:p>
+    <w:p>
+      <w:pPr>
+        <w:pStyle w:val="ListParagraph"/>
+        <w:numPr>
+          <w:ilvl w:val="0"/>
+          <w:numId w:val="5"/>
+        </w:numPr>
+        <w:tabs>
+          <w:tab w:val="left" w:pos="360"/>
+        </w:tabs>
+        <w:spacing w:line="240" w:lineRule="exact"/>
+      </w:pPr>
+      <w:r>
+        <w:t xml:space="preserve">We will develop an online user manual during the expansion award; </w:t>
+      </w:r>
+    </w:p>
+    <w:p>
+      <w:pPr>
+        <w:pStyle w:val="ListParagraph"/>
+        <w:numPr>
+          <w:ilvl w:val="0"/>
+          <w:numId w:val="5"/>
+        </w:numPr>
+        <w:tabs>
+          <w:tab w:val="left" w:pos="360"/>
+        </w:tabs>
+        <w:spacing w:line="240" w:lineRule="exact"/>
+      </w:pPr>
+      <w:r>
+        <w:t xml:space="preserve">We will develop online videos for further user guidance; </w:t>
+      </w:r>
+    </w:p>
+    <w:p>
+      <w:pPr>
+        <w:pStyle w:val="ListParagraph"/>
+        <w:numPr>
+          <w:ilvl w:val="0"/>
+          <w:numId w:val="5"/>
+        </w:numPr>
+        <w:tabs>
+          <w:tab w:val="left" w:pos="360"/>
+        </w:tabs>
+        <w:spacing w:line="240" w:lineRule="exact"/>
+      </w:pPr>
+      <w:r>
+        <w:t xml:space="preserve">We will develop a Trello board that would be connected to our current </w:t>
+      </w:r>
+      <w:proofErr w:type="spellStart"/>
+      <w:r>
+        <w:t>github</w:t>
+      </w:r>
+      <w:proofErr w:type="spellEnd"/>
+      <w:r>
+        <w:t xml:space="preserve"> repository for </w:t>
+      </w:r>
+      <w:proofErr w:type="spellStart"/>
+      <w:r>
+        <w:t>iMedBot</w:t>
+      </w:r>
+      <w:proofErr w:type="spellEnd"/>
+      <w:r>
+        <w:t xml:space="preserve">. The Trello board will further promote user-developer interactions and encourage the user involvement in the development work such as testing and providing feedback in real time. It will automatically update the users with the newest development of the </w:t>
+      </w:r>
+      <w:proofErr w:type="spellStart"/>
+      <w:r>
+        <w:t>iMedBot</w:t>
+      </w:r>
+      <w:proofErr w:type="spellEnd"/>
+      <w:r>
+        <w:t xml:space="preserve"> and inform the developers the user feedback. </w:t>
+      </w:r>
+    </w:p>
+    <w:p>
+      <w:pPr>
+        <w:rPr>
+          <w:sz w:val="24"/>
+          <w:szCs w:val="24"/>
+        </w:rPr>
+      </w:pPr>
+    </w:p>
+    <w:p>
+      <w:pPr>
+        <w:ind w:left="720" w:hanging="360"/>
+        <w:rPr>
+          <w:sz w:val="24"/>
+          <w:szCs w:val="24"/>
+        </w:rPr>
+      </w:pPr>
+    </w:p>
+    <w:p>
+      <w:pPr>
+        <w:ind w:left="720" w:hanging="360"/>
+        <w:rPr>
+          <w:b/>
+          <w:bCs/>
+          <w:sz w:val="28"/>
+          <w:szCs w:val="28"/>
+        </w:rPr>
+      </w:pPr>
+      <w:r>
+        <w:rPr>
+          <w:b/>
+          <w:bCs/>
+          <w:sz w:val="28"/>
+          <w:szCs w:val="28"/>
+        </w:rPr>
+        <w:t>Specific</w:t>
+      </w:r>
+      <w:r>
+        <w:rPr>
+          <w:b/>
+          <w:bCs/>
+          <w:sz w:val="28"/>
+          <w:szCs w:val="28"/>
+        </w:rPr>
+        <w:t xml:space="preserve"> tasks</w:t>
+      </w:r>
+      <w:r>
+        <w:rPr>
+          <w:b/>
+          <w:bCs/>
+          <w:sz w:val="28"/>
+          <w:szCs w:val="28"/>
+        </w:rPr>
+        <w:t xml:space="preserve"> for the coming week</w:t>
+      </w:r>
+    </w:p>
+    <w:p>
+      <w:pPr>
+        <w:pStyle w:val="ListParagraph"/>
+        <w:numPr>
+          <w:ilvl w:val="0"/>
+          <w:numId w:val="6"/>
+        </w:numPr>
+        <w:rPr>
+          <w:sz w:val="24"/>
+          <w:szCs w:val="24"/>
+        </w:rPr>
+      </w:pPr>
+      <w:r>
+        <w:rPr>
+          <w:sz w:val="24"/>
+          <w:szCs w:val="24"/>
+        </w:rPr>
+        <w:t xml:space="preserve">Get familiar with the current </w:t>
+      </w:r>
+      <w:proofErr w:type="spellStart"/>
+      <w:r>
+        <w:rPr>
+          <w:sz w:val="24"/>
+          <w:szCs w:val="24"/>
+        </w:rPr>
+        <w:t>iMedbot</w:t>
+      </w:r>
+      <w:proofErr w:type="spellEnd"/>
+      <w:r>
+        <w:rPr>
+          <w:sz w:val="24"/>
+          <w:szCs w:val="24"/>
+        </w:rPr>
+        <w:t xml:space="preserve"> and its system.</w:t>
+      </w:r>
+    </w:p>
+    <w:p>
+      <w:pPr>
+        <w:pStyle w:val="ListParagraph"/>
+        <w:numPr>
+          <w:ilvl w:val="0"/>
+          <w:numId w:val="6"/>
+        </w:numPr>
+        <w:rPr>
+          <w:sz w:val="24"/>
+          <w:szCs w:val="24"/>
+        </w:rPr>
+      </w:pPr>
+      <w:r>
+        <w:rPr>
+          <w:sz w:val="24"/>
+          <w:szCs w:val="24"/>
+        </w:rPr>
+        <w:t>In terms of the prediction service, change the user input prompt to meaningful words.</w:t>
+      </w:r>
+    </w:p>
+    <w:p>
+      <w:pPr>
+        <w:pStyle w:val="ListParagraph"/>
+        <w:numPr>
+          <w:ilvl w:val="0"/>
+          <w:numId w:val="6"/>
+        </w:numPr>
+        <w:rPr>
+          <w:sz w:val="24"/>
+          <w:szCs w:val="24"/>
+        </w:rPr>
+      </w:pPr>
+      <w:r>
+        <w:rPr>
+          <w:sz w:val="24"/>
+          <w:szCs w:val="24"/>
+        </w:rPr>
+        <w:t>Add tool tips to explain the meaning of the input feature (predictor).</w:t>
+      </w:r>
+    </w:p>
+    <w:p>
+      <w:pPr>
+        <w:pStyle w:val="ListParagraph"/>
+        <w:numPr>
+          <w:ilvl w:val="0"/>
+          <w:numId w:val="6"/>
+        </w:numPr>
+        <w:rPr>
+          <w:sz w:val="24"/>
+          <w:szCs w:val="24"/>
+        </w:rPr>
+      </w:pPr>
+      <w:r>
+        <w:rPr>
+          <w:sz w:val="24"/>
+          <w:szCs w:val="24"/>
+        </w:rPr>
+        <w:t>Add 10 year and 15 year.</w:t>
+      </w:r>
+    </w:p>
+    <w:p>
+      <w:pPr>
+        <w:pStyle w:val="ListParagraph"/>
+        <w:numPr>
+          <w:ilvl w:val="0"/>
+          <w:numId w:val="6"/>
+        </w:numPr>
+        <w:tabs>
+          <w:tab w:val="left" w:pos="360"/>
+        </w:tabs>
+        <w:spacing w:line="240" w:lineRule="exact"/>
+      </w:pPr>
+      <w:r>
+        <w:t xml:space="preserve">Looking into established a developmental branch, which will not be deployed automatically, but with which we can do development and testing work and conveniently merge it to the main branch for deployment once the new features are confirmed. </w:t>
+      </w:r>
     </w:p>
     <w:p>
       <w:pPr>
@@ -592,6 +681,95 @@
 <file path=word/numbering.xml><?xml version="1.0" encoding="utf-8"?>
 <w:numbering xmlns:wpc="http://schemas.microsoft.com/office/word/2010/wordprocessingCanvas" xmlns:cx="http://schemas.microsoft.com/office/drawing/2014/chartex" xmlns:cx1="http://schemas.microsoft.com/office/drawing/2015/9/8/chartex" xmlns:cx2="http://schemas.microsoft.com/office/drawing/2015/10/21/chartex" xmlns:cx3="http://schemas.microsoft.com/office/drawing/2016/5/9/chartex" xmlns:cx4="http://schemas.microsoft.com/office/drawing/2016/5/10/chartex" xmlns:cx5="http://schemas.microsoft.com/office/drawing/2016/5/11/chartex" xmlns:cx6="http://schemas.microsoft.com/office/drawing/2016/5/12/chartex" xmlns:cx7="http://schemas.microsoft.com/office/drawing/2016/5/13/chartex" xmlns:cx8="http://schemas.microsoft.com/office/drawing/2016/5/14/chartex" xmlns:mc="http://schemas.openxmlformats.org/markup-compatibility/2006" xmlns:aink="http://schemas.microsoft.com/office/drawing/2016/ink" xmlns:am3d="http://schemas.microsoft.com/office/drawing/2017/model3d" xmlns:o="urn:schemas-microsoft-com:office:office" xmlns:oel="http://schemas.microsoft.com/office/2019/extlst" xmlns:r="http://schemas.openxmlformats.org/officeDocument/2006/relationships" xmlns:m="http://schemas.openxmlformats.org/officeDocument/2006/math" xmlns:v="urn:schemas-microsoft-com:vml" xmlns:wp14="http://schemas.microsoft.com/office/word/2010/wordprocessingDrawing" xmlns:wp="http://schemas.openxmlformats.org/drawingml/2006/wordprocessingDrawing" xmlns:w10="urn:schemas-microsoft-com:office:word" xmlns:w="http://schemas.openxmlformats.org/wordprocessingml/2006/main" xmlns:w14="http://schemas.microsoft.com/office/word/2010/wordml" xmlns:w15="http://schemas.microsoft.com/office/word/2012/wordml" xmlns:w16cex="http://schemas.microsoft.com/office/word/2018/wordml/cex" xmlns:w16cid="http://schemas.microsoft.com/office/word/2016/wordml/cid" xmlns:w16="http://schemas.microsoft.com/office/word/2018/wordml" xmlns:w16sdtdh="http://schemas.microsoft.com/office/word/2020/wordml/sdtdatahash" xmlns:w16se="http://schemas.microsoft.com/office/word/2015/wordml/symex" xmlns:wpg="http://schemas.microsoft.com/office/word/2010/wordprocessingGroup" xmlns:wpi="http://schemas.microsoft.com/office/word/2010/wordprocessingInk" xmlns:wne="http://schemas.microsoft.com/office/word/2006/wordml" xmlns:wps="http://schemas.microsoft.com/office/word/2010/wordprocessingShape" mc:Ignorable="w14 w15 w16se w16cid w16 w16cex w16sdtdh wp14">
   <w:abstractNum w:abstractNumId="0" w15:restartNumberingAfterBreak="0">
+    <w:nsid w:val="04090ACA"/>
+    <w:multiLevelType w:val="hybridMultilevel"/>
+    <w:tmpl w:val="520C276A"/>
+    <w:lvl w:ilvl="0" w:tplc="2D161F3A">
+      <w:start w:val="1"/>
+      <w:numFmt w:val="decimal"/>
+      <w:lvlText w:val="%1)"/>
+      <w:lvlJc w:val="left"/>
+      <w:pPr>
+        <w:ind w:left="1440" w:hanging="360"/>
+      </w:pPr>
+      <w:rPr>
+        <w:rFonts w:hint="default"/>
+      </w:rPr>
+    </w:lvl>
+    <w:lvl w:ilvl="1" w:tplc="04090019" w:tentative="1">
+      <w:start w:val="1"/>
+      <w:numFmt w:val="lowerLetter"/>
+      <w:lvlText w:val="%2."/>
+      <w:lvlJc w:val="left"/>
+      <w:pPr>
+        <w:ind w:left="2160" w:hanging="360"/>
+      </w:pPr>
+    </w:lvl>
+    <w:lvl w:ilvl="2" w:tplc="0409001B" w:tentative="1">
+      <w:start w:val="1"/>
+      <w:numFmt w:val="lowerRoman"/>
+      <w:lvlText w:val="%3."/>
+      <w:lvlJc w:val="right"/>
+      <w:pPr>
+        <w:ind w:left="2880" w:hanging="180"/>
+      </w:pPr>
+    </w:lvl>
+    <w:lvl w:ilvl="3" w:tplc="0409000F" w:tentative="1">
+      <w:start w:val="1"/>
+      <w:numFmt w:val="decimal"/>
+      <w:lvlText w:val="%4."/>
+      <w:lvlJc w:val="left"/>
+      <w:pPr>
+        <w:ind w:left="3600" w:hanging="360"/>
+      </w:pPr>
+    </w:lvl>
+    <w:lvl w:ilvl="4" w:tplc="04090019" w:tentative="1">
+      <w:start w:val="1"/>
+      <w:numFmt w:val="lowerLetter"/>
+      <w:lvlText w:val="%5."/>
+      <w:lvlJc w:val="left"/>
+      <w:pPr>
+        <w:ind w:left="4320" w:hanging="360"/>
+      </w:pPr>
+    </w:lvl>
+    <w:lvl w:ilvl="5" w:tplc="0409001B" w:tentative="1">
+      <w:start w:val="1"/>
+      <w:numFmt w:val="lowerRoman"/>
+      <w:lvlText w:val="%6."/>
+      <w:lvlJc w:val="right"/>
+      <w:pPr>
+        <w:ind w:left="5040" w:hanging="180"/>
+      </w:pPr>
+    </w:lvl>
+    <w:lvl w:ilvl="6" w:tplc="0409000F" w:tentative="1">
+      <w:start w:val="1"/>
+      <w:numFmt w:val="decimal"/>
+      <w:lvlText w:val="%7."/>
+      <w:lvlJc w:val="left"/>
+      <w:pPr>
+        <w:ind w:left="5760" w:hanging="360"/>
+      </w:pPr>
+    </w:lvl>
+    <w:lvl w:ilvl="7" w:tplc="04090019" w:tentative="1">
+      <w:start w:val="1"/>
+      <w:numFmt w:val="lowerLetter"/>
+      <w:lvlText w:val="%8."/>
+      <w:lvlJc w:val="left"/>
+      <w:pPr>
+        <w:ind w:left="6480" w:hanging="360"/>
+      </w:pPr>
+    </w:lvl>
+    <w:lvl w:ilvl="8" w:tplc="0409001B" w:tentative="1">
+      <w:start w:val="1"/>
+      <w:numFmt w:val="lowerRoman"/>
+      <w:lvlText w:val="%9."/>
+      <w:lvlJc w:val="right"/>
+      <w:pPr>
+        <w:ind w:left="7200" w:hanging="180"/>
+      </w:pPr>
+    </w:lvl>
+  </w:abstractNum>
+  <w:abstractNum w:abstractNumId="1" w15:restartNumberingAfterBreak="0">
     <w:nsid w:val="042829E1"/>
     <w:multiLevelType w:val="hybridMultilevel"/>
     <w:tmpl w:val="3DCAC8E4"/>
@@ -680,7 +858,7 @@
       </w:pPr>
     </w:lvl>
   </w:abstractNum>
-  <w:abstractNum w:abstractNumId="1" w15:restartNumberingAfterBreak="0">
+  <w:abstractNum w:abstractNumId="2" w15:restartNumberingAfterBreak="0">
     <w:nsid w:val="0A5F7E06"/>
     <w:multiLevelType w:val="hybridMultilevel"/>
     <w:tmpl w:val="DB9803A8"/>
@@ -769,7 +947,96 @@
       </w:pPr>
     </w:lvl>
   </w:abstractNum>
-  <w:abstractNum w:abstractNumId="2" w15:restartNumberingAfterBreak="0">
+  <w:abstractNum w:abstractNumId="3" w15:restartNumberingAfterBreak="0">
+    <w:nsid w:val="161E21AD"/>
+    <w:multiLevelType w:val="hybridMultilevel"/>
+    <w:tmpl w:val="3B929E3C"/>
+    <w:lvl w:ilvl="0" w:tplc="E48A4652">
+      <w:start w:val="1"/>
+      <w:numFmt w:val="decimal"/>
+      <w:lvlText w:val="%1)"/>
+      <w:lvlJc w:val="left"/>
+      <w:pPr>
+        <w:ind w:left="740" w:hanging="360"/>
+      </w:pPr>
+      <w:rPr>
+        <w:rFonts w:hint="default"/>
+      </w:rPr>
+    </w:lvl>
+    <w:lvl w:ilvl="1" w:tplc="04090019" w:tentative="1">
+      <w:start w:val="1"/>
+      <w:numFmt w:val="lowerLetter"/>
+      <w:lvlText w:val="%2."/>
+      <w:lvlJc w:val="left"/>
+      <w:pPr>
+        <w:ind w:left="1460" w:hanging="360"/>
+      </w:pPr>
+    </w:lvl>
+    <w:lvl w:ilvl="2" w:tplc="0409001B" w:tentative="1">
+      <w:start w:val="1"/>
+      <w:numFmt w:val="lowerRoman"/>
+      <w:lvlText w:val="%3."/>
+      <w:lvlJc w:val="right"/>
+      <w:pPr>
+        <w:ind w:left="2180" w:hanging="180"/>
+      </w:pPr>
+    </w:lvl>
+    <w:lvl w:ilvl="3" w:tplc="0409000F" w:tentative="1">
+      <w:start w:val="1"/>
+      <w:numFmt w:val="decimal"/>
+      <w:lvlText w:val="%4."/>
+      <w:lvlJc w:val="left"/>
+      <w:pPr>
+        <w:ind w:left="2900" w:hanging="360"/>
+      </w:pPr>
+    </w:lvl>
+    <w:lvl w:ilvl="4" w:tplc="04090019" w:tentative="1">
+      <w:start w:val="1"/>
+      <w:numFmt w:val="lowerLetter"/>
+      <w:lvlText w:val="%5."/>
+      <w:lvlJc w:val="left"/>
+      <w:pPr>
+        <w:ind w:left="3620" w:hanging="360"/>
+      </w:pPr>
+    </w:lvl>
+    <w:lvl w:ilvl="5" w:tplc="0409001B" w:tentative="1">
+      <w:start w:val="1"/>
+      <w:numFmt w:val="lowerRoman"/>
+      <w:lvlText w:val="%6."/>
+      <w:lvlJc w:val="right"/>
+      <w:pPr>
+        <w:ind w:left="4340" w:hanging="180"/>
+      </w:pPr>
+    </w:lvl>
+    <w:lvl w:ilvl="6" w:tplc="0409000F" w:tentative="1">
+      <w:start w:val="1"/>
+      <w:numFmt w:val="decimal"/>
+      <w:lvlText w:val="%7."/>
+      <w:lvlJc w:val="left"/>
+      <w:pPr>
+        <w:ind w:left="5060" w:hanging="360"/>
+      </w:pPr>
+    </w:lvl>
+    <w:lvl w:ilvl="7" w:tplc="04090019" w:tentative="1">
+      <w:start w:val="1"/>
+      <w:numFmt w:val="lowerLetter"/>
+      <w:lvlText w:val="%8."/>
+      <w:lvlJc w:val="left"/>
+      <w:pPr>
+        <w:ind w:left="5780" w:hanging="360"/>
+      </w:pPr>
+    </w:lvl>
+    <w:lvl w:ilvl="8" w:tplc="0409001B" w:tentative="1">
+      <w:start w:val="1"/>
+      <w:numFmt w:val="lowerRoman"/>
+      <w:lvlText w:val="%9."/>
+      <w:lvlJc w:val="right"/>
+      <w:pPr>
+        <w:ind w:left="6500" w:hanging="180"/>
+      </w:pPr>
+    </w:lvl>
+  </w:abstractNum>
+  <w:abstractNum w:abstractNumId="4" w15:restartNumberingAfterBreak="0">
     <w:nsid w:val="3FE044A2"/>
     <w:multiLevelType w:val="hybridMultilevel"/>
     <w:tmpl w:val="2CCE382A"/>
@@ -858,7 +1125,7 @@
       </w:pPr>
     </w:lvl>
   </w:abstractNum>
-  <w:abstractNum w:abstractNumId="3" w15:restartNumberingAfterBreak="0">
+  <w:abstractNum w:abstractNumId="5" w15:restartNumberingAfterBreak="0">
     <w:nsid w:val="55490FD1"/>
     <w:multiLevelType w:val="hybridMultilevel"/>
     <w:tmpl w:val="BEDC9EAA"/>
@@ -948,16 +1215,22 @@
     </w:lvl>
   </w:abstractNum>
   <w:num w:numId="1" w16cid:durableId="524027817">
+    <w:abstractNumId w:val="4"/>
+  </w:num>
+  <w:num w:numId="2" w16cid:durableId="600340605">
     <w:abstractNumId w:val="2"/>
   </w:num>
-  <w:num w:numId="2" w16cid:durableId="600340605">
+  <w:num w:numId="3" w16cid:durableId="102310103">
     <w:abstractNumId w:val="1"/>
   </w:num>
-  <w:num w:numId="3" w16cid:durableId="102310103">
+  <w:num w:numId="4" w16cid:durableId="1350838983">
+    <w:abstractNumId w:val="5"/>
+  </w:num>
+  <w:num w:numId="5" w16cid:durableId="1213418914">
+    <w:abstractNumId w:val="3"/>
+  </w:num>
+  <w:num w:numId="6" w16cid:durableId="1560172123">
     <w:abstractNumId w:val="0"/>
-  </w:num>
-  <w:num w:numId="4" w16cid:durableId="1350838983">
-    <w:abstractNumId w:val="3"/>
   </w:num>
 </w:numbering>
 </file>

</xml_diff>